<commit_message>
add pictures to the tooltip in streamgraph
</commit_message>
<xml_diff>
--- a/img/legend.docx
+++ b/img/legend.docx
@@ -8,299 +8,58 @@
           <w:noProof/>
         </w:rPr>
         <w:pict>
-          <v:group id="_x0000_s1035" style="position:absolute;left:0;text-align:left;margin-left:317.15pt;margin-top:49.4pt;width:114.1pt;height:211.6pt;z-index:251665408" coordorigin="5518,2503" coordsize="2282,4022">
-            <v:group id="_x0000_s1033" style="position:absolute;left:5518;top:2503;width:2282;height:1269" coordorigin="5518,2503" coordsize="2282,1269">
-              <v:shape id="_x0000_s1026" style="position:absolute;left:5518;top:2503;width:2087;height:1269" coordsize="2087,1269" path="m17,722c,677,220,614,317,527,414,440,497,284,602,197,707,110,760,4,947,2v187,-2,610,140,780,180c1897,222,1927,117,1967,242v40,125,120,523,,690c1847,1099,1504,1269,1247,1247,990,1225,627,879,422,797,217,715,34,767,17,722xe" fillcolor="#9d5a23" stroked="f">
-                <v:path arrowok="t"/>
-              </v:shape>
-              <v:shapetype id="_x0000_t32" coordsize="21600,21600" o:spt="32" o:oned="t" path="m,l21600,21600e" filled="f">
-                <v:path arrowok="t" fillok="f" o:connecttype="none"/>
-                <o:lock v:ext="edit" shapetype="t"/>
-              </v:shapetype>
-              <v:shape id="_x0000_s1027" type="#_x0000_t32" style="position:absolute;left:6780;top:2565;width:1;height:195;flip:y" o:connectortype="straight" strokecolor="white [3212]">
-                <v:stroke endarrow="block"/>
-              </v:shape>
-              <v:shape id="_x0000_s1028" type="#_x0000_t32" style="position:absolute;left:6810;top:3480;width:1;height:210" o:connectortype="straight" strokecolor="white [3212]">
-                <v:stroke endarrow="block"/>
-              </v:shape>
-              <v:shapetype id="_x0000_t202" coordsize="21600,21600" o:spt="202" path="m,l,21600r21600,l21600,xe">
-                <v:stroke joinstyle="miter"/>
-                <v:path gradientshapeok="t" o:connecttype="rect"/>
-              </v:shapetype>
-              <v:shape id="_x0000_s1029" type="#_x0000_t202" style="position:absolute;left:5955;top:2667;width:1845;height:798" filled="f" stroked="f">
-                <v:textbox>
-                  <w:txbxContent>
-                    <w:p>
-                      <w:pPr>
-                        <w:rPr>
-                          <w:b/>
-                          <w:color w:val="FFFFFF" w:themeColor="background1"/>
-                          <w:sz w:val="24"/>
-                          <w:szCs w:val="24"/>
-                        </w:rPr>
-                      </w:pPr>
-                      <w:r>
-                        <w:rPr>
-                          <w:rFonts w:hint="eastAsia"/>
-                          <w:b/>
-                          <w:color w:val="FFFFFF" w:themeColor="background1"/>
-                          <w:sz w:val="24"/>
-                          <w:szCs w:val="24"/>
-                        </w:rPr>
-                        <w:t xml:space="preserve">   </w:t>
-                      </w:r>
-                      <w:r>
-                        <w:rPr>
-                          <w:rFonts w:hint="eastAsia"/>
-                          <w:b/>
-                          <w:color w:val="FFFFFF" w:themeColor="background1"/>
-                          <w:sz w:val="24"/>
-                          <w:szCs w:val="24"/>
-                        </w:rPr>
-                        <w:t>Height</w:t>
-                      </w:r>
-                    </w:p>
-                    <w:p>
-                      <w:pPr>
-                        <w:rPr>
-                          <w:color w:val="FFFFFF" w:themeColor="background1"/>
-                          <w:szCs w:val="21"/>
-                        </w:rPr>
-                      </w:pPr>
-                      <w:r>
-                        <w:rPr>
-                          <w:color w:val="FFFFFF" w:themeColor="background1"/>
-                          <w:sz w:val="18"/>
-                          <w:szCs w:val="18"/>
-                        </w:rPr>
-                        <w:t>S</w:t>
-                      </w:r>
-                      <w:r>
-                        <w:rPr>
-                          <w:rFonts w:hint="eastAsia"/>
-                          <w:color w:val="FFFFFF" w:themeColor="background1"/>
-                          <w:sz w:val="18"/>
-                          <w:szCs w:val="18"/>
-                        </w:rPr>
-                        <w:t>hows</w:t>
-                      </w:r>
-                      <w:r>
-                        <w:rPr>
-                          <w:rFonts w:hint="eastAsia"/>
-                          <w:color w:val="FFFFFF" w:themeColor="background1"/>
-                          <w:sz w:val="18"/>
-                          <w:szCs w:val="18"/>
-                        </w:rPr>
-                        <w:t xml:space="preserve"> </w:t>
-                      </w:r>
-                      <w:r>
-                        <w:rPr>
-                          <w:rFonts w:hint="eastAsia"/>
-                          <w:color w:val="FFFFFF" w:themeColor="background1"/>
-                          <w:szCs w:val="21"/>
-                        </w:rPr>
-                        <w:t>event heat</w:t>
-                      </w:r>
-                    </w:p>
-                    <w:p>
-                      <w:pPr>
-                        <w:rPr>
-                          <w:color w:val="FFFFFF" w:themeColor="background1"/>
-                          <w:szCs w:val="21"/>
-                        </w:rPr>
-                      </w:pPr>
-                    </w:p>
-                  </w:txbxContent>
-                </v:textbox>
-              </v:shape>
-            </v:group>
-            <v:group id="_x0000_s1034" style="position:absolute;left:5533;top:3930;width:2072;height:2595" coordorigin="5533,3930" coordsize="2072,2595">
-              <v:shape id="_x0000_s1032" type="#_x0000_t202" style="position:absolute;left:5533;top:3930;width:2028;height:2595" filled="f" stroked="f">
-                <v:textbox>
-                  <w:txbxContent>
-                    <w:p>
-                      <w:pPr>
-                        <w:rPr>
-                          <w:b/>
-                          <w:sz w:val="24"/>
-                          <w:szCs w:val="24"/>
-                        </w:rPr>
-                      </w:pPr>
-                      <w:r>
-                        <w:rPr>
-                          <w:rFonts w:hint="eastAsia"/>
-                        </w:rPr>
-                        <w:t xml:space="preserve">      </w:t>
-                      </w:r>
-                      <w:r>
-                        <w:rPr>
-                          <w:rFonts w:hint="eastAsia"/>
-                          <w:b/>
-                          <w:sz w:val="24"/>
-                          <w:szCs w:val="24"/>
-                        </w:rPr>
-                        <w:t>Width</w:t>
-                      </w:r>
-                    </w:p>
-                    <w:p>
-                      <w:pPr>
-                        <w:rPr>
-                          <w:szCs w:val="21"/>
-                        </w:rPr>
-                      </w:pPr>
-                      <w:r>
-                        <w:rPr>
-                          <w:rFonts w:hint="eastAsia"/>
-                          <w:szCs w:val="21"/>
-                        </w:rPr>
-                        <w:t xml:space="preserve">   </w:t>
-                      </w:r>
-                      <w:r>
-                        <w:rPr>
-                          <w:szCs w:val="21"/>
-                        </w:rPr>
-                        <w:t>S</w:t>
-                      </w:r>
-                      <w:r>
-                        <w:rPr>
-                          <w:rFonts w:hint="eastAsia"/>
-                          <w:szCs w:val="21"/>
-                        </w:rPr>
-                        <w:t>hows</w:t>
-                      </w:r>
-                      <w:r>
-                        <w:rPr>
-                          <w:rFonts w:hint="eastAsia"/>
-                          <w:szCs w:val="21"/>
-                        </w:rPr>
-                        <w:t xml:space="preserve"> longevity</w:t>
-                      </w:r>
-                    </w:p>
-                    <w:p>
-                      <w:pPr>
-                        <w:rPr>
-                          <w:szCs w:val="21"/>
-                        </w:rPr>
-                      </w:pPr>
-                    </w:p>
-                    <w:p>
-                      <w:pPr>
-                        <w:rPr>
-                          <w:szCs w:val="21"/>
-                        </w:rPr>
-                      </w:pPr>
-                    </w:p>
-                    <w:p>
-                      <w:pPr>
-                        <w:rPr>
-                          <w:szCs w:val="21"/>
-                        </w:rPr>
-                      </w:pPr>
-                      <w:r>
-                        <w:rPr>
-                          <w:rFonts w:hint="eastAsia"/>
-                          <w:szCs w:val="21"/>
-                        </w:rPr>
-                        <w:t xml:space="preserve">The </w:t>
-                      </w:r>
-                      <w:r>
-                        <w:rPr>
-                          <w:rFonts w:hint="eastAsia"/>
-                          <w:b/>
-                          <w:sz w:val="24"/>
-                          <w:szCs w:val="24"/>
-                        </w:rPr>
-                        <w:t>area</w:t>
-                      </w:r>
-                      <w:r>
-                        <w:rPr>
-                          <w:rFonts w:hint="eastAsia"/>
-                          <w:szCs w:val="21"/>
-                        </w:rPr>
-                        <w:t xml:space="preserve"> of the shape (and its</w:t>
-                      </w:r>
-                      <w:r>
-                        <w:rPr>
-                          <w:rFonts w:hint="eastAsia"/>
-                          <w:b/>
-                          <w:sz w:val="24"/>
-                          <w:szCs w:val="24"/>
-                        </w:rPr>
-                        <w:t xml:space="preserve"> color</w:t>
-                      </w:r>
-                      <w:r>
-                        <w:rPr>
-                          <w:rFonts w:hint="eastAsia"/>
-                          <w:szCs w:val="21"/>
-                        </w:rPr>
-                        <w:t>) corresponds to the event</w:t>
-                      </w:r>
-                      <w:r>
-                        <w:rPr>
-                          <w:szCs w:val="21"/>
-                        </w:rPr>
-                        <w:t>’</w:t>
-                      </w:r>
-                      <w:r>
-                        <w:rPr>
-                          <w:rFonts w:hint="eastAsia"/>
-                          <w:szCs w:val="21"/>
-                        </w:rPr>
-                        <w:t>s heat</w:t>
-                      </w:r>
-                    </w:p>
-                  </w:txbxContent>
-                </v:textbox>
-              </v:shape>
-              <v:shape id="_x0000_s1030" type="#_x0000_t32" style="position:absolute;left:5533;top:4185;width:692;height:1;flip:x" o:connectortype="straight">
-                <v:stroke endarrow="block"/>
-              </v:shape>
-              <v:shape id="_x0000_s1031" type="#_x0000_t32" style="position:absolute;left:6901;top:4186;width:704;height:0" o:connectortype="straight">
-                <v:stroke endarrow="block"/>
-              </v:shape>
-            </v:group>
-          </v:group>
+          <v:shapetype id="_x0000_t202" coordsize="21600,21600" o:spt="202" path="m,l,21600r21600,l21600,xe">
+            <v:stroke joinstyle="miter"/>
+            <v:path gradientshapeok="t" o:connecttype="rect"/>
+          </v:shapetype>
+          <v:shape id="_x0000_s1058" type="#_x0000_t202" style="position:absolute;left:0;text-align:left;margin-left:182.25pt;margin-top:7.5pt;width:122.3pt;height:58.5pt;z-index:251688960" filled="f" stroked="f">
+            <v:textbox>
+              <w:txbxContent>
+                <w:p>
+                  <w:pPr>
+                    <w:rPr>
+                      <w:rFonts w:asciiTheme="majorHAnsi" w:hAnsiTheme="majorHAnsi"/>
+                      <w:sz w:val="24"/>
+                      <w:szCs w:val="24"/>
+                    </w:rPr>
+                  </w:pPr>
+                  <w:r>
+                    <w:rPr>
+                      <w:rFonts w:asciiTheme="majorHAnsi" w:hAnsiTheme="majorHAnsi" w:hint="eastAsia"/>
+                      <w:sz w:val="24"/>
+                      <w:szCs w:val="24"/>
+                    </w:rPr>
+                    <w:t>Each shape shows how is one</w:t>
+                  </w:r>
+                  <w:r>
+                    <w:rPr>
+                      <w:rFonts w:asciiTheme="majorHAnsi" w:hAnsiTheme="majorHAnsi" w:hint="eastAsia"/>
+                      <w:sz w:val="24"/>
+                      <w:szCs w:val="24"/>
+                    </w:rPr>
+                    <w:t xml:space="preserve"> event</w:t>
+                  </w:r>
+                  <w:r>
+                    <w:rPr>
+                      <w:rFonts w:asciiTheme="majorHAnsi" w:hAnsiTheme="majorHAnsi"/>
+                      <w:sz w:val="24"/>
+                      <w:szCs w:val="24"/>
+                    </w:rPr>
+                    <w:t>‘</w:t>
+                  </w:r>
+                  <w:r>
+                    <w:rPr>
+                      <w:rFonts w:asciiTheme="majorHAnsi" w:hAnsiTheme="majorHAnsi" w:hint="eastAsia"/>
+                      <w:sz w:val="24"/>
+                      <w:szCs w:val="24"/>
+                    </w:rPr>
+                    <w:t>s heat.</w:t>
+                  </w:r>
+                </w:p>
+              </w:txbxContent>
+            </v:textbox>
+          </v:shape>
         </w:pict>
-      </w:r>
-      <w:r>
-        <w:rPr>
-          <w:noProof/>
-        </w:rPr>
-        <w:drawing>
-          <wp:inline distT="0" distB="0" distL="0" distR="0">
-            <wp:extent cx="1419225" cy="1333500"/>
-            <wp:effectExtent l="19050" t="0" r="9525" b="0"/>
-            <wp:docPr id="1" name="图片 0" descr="QQ截图20130623112223.jpg"/>
-            <wp:cNvGraphicFramePr>
-              <a:graphicFrameLocks xmlns:a="http://schemas.openxmlformats.org/drawingml/2006/main" noChangeAspect="1"/>
-            </wp:cNvGraphicFramePr>
-            <a:graphic xmlns:a="http://schemas.openxmlformats.org/drawingml/2006/main">
-              <a:graphicData uri="http://schemas.openxmlformats.org/drawingml/2006/picture">
-                <pic:pic xmlns:pic="http://schemas.openxmlformats.org/drawingml/2006/picture">
-                  <pic:nvPicPr>
-                    <pic:cNvPr id="0" name="QQ截图20130623112223.jpg"/>
-                    <pic:cNvPicPr/>
-                  </pic:nvPicPr>
-                  <pic:blipFill>
-                    <a:blip r:embed="rId6"/>
-                    <a:stretch>
-                      <a:fillRect/>
-                    </a:stretch>
-                  </pic:blipFill>
-                  <pic:spPr>
-                    <a:xfrm>
-                      <a:off x="0" y="0"/>
-                      <a:ext cx="1419225" cy="1333500"/>
-                    </a:xfrm>
-                    <a:prstGeom prst="rect">
-                      <a:avLst/>
-                    </a:prstGeom>
-                  </pic:spPr>
-                </pic:pic>
-              </a:graphicData>
-            </a:graphic>
-          </wp:inline>
-        </w:drawing>
       </w:r>
     </w:p>
     <w:p>
@@ -309,127 +68,350 @@
           <w:noProof/>
         </w:rPr>
         <w:pict>
-          <v:group id="_x0000_s1052" style="position:absolute;left:0;text-align:left;margin-left:351.75pt;margin-top:152.55pt;width:21.75pt;height:105pt;z-index:251681792" coordorigin="8835,6675" coordsize="435,2100">
-            <v:group id="_x0000_s1043" style="position:absolute;left:8835;top:6675;width:143;height:2100" coordorigin="9255,6675" coordsize="143,2100">
-              <v:rect id="_x0000_s1038" style="position:absolute;left:9255;top:6675;width:143;height:420" fillcolor="#cd5c5c" stroked="f"/>
-              <v:rect id="_x0000_s1039" style="position:absolute;left:9255;top:7095;width:143;height:420" fillcolor="#f28917" stroked="f"/>
-              <v:rect id="_x0000_s1040" style="position:absolute;left:9255;top:7515;width:143;height:420" fillcolor="#be4978" stroked="f"/>
-              <v:rect id="_x0000_s1041" style="position:absolute;left:9255;top:7935;width:143;height:420" fillcolor="#9b1fb7" stroked="f"/>
-              <v:rect id="_x0000_s1042" style="position:absolute;left:9255;top:8355;width:143;height:420" fillcolor="#b43d8b" stroked="f"/>
-            </v:group>
-            <v:group id="_x0000_s1051" style="position:absolute;left:8993;top:6690;width:277;height:2070" coordorigin="8993,6690" coordsize="277,2070">
-              <v:shape id="_x0000_s1045" type="#_x0000_t32" style="position:absolute;left:8993;top:6690;width:277;height:0" o:connectortype="straight"/>
-              <v:shape id="_x0000_s1046" type="#_x0000_t32" style="position:absolute;left:8993;top:7080;width:277;height:0" o:connectortype="straight"/>
-              <v:shape id="_x0000_s1047" type="#_x0000_t32" style="position:absolute;left:8993;top:7500;width:277;height:0" o:connectortype="straight"/>
-              <v:shape id="_x0000_s1048" type="#_x0000_t32" style="position:absolute;left:8993;top:7920;width:277;height:0" o:connectortype="straight"/>
-              <v:shape id="_x0000_s1049" type="#_x0000_t32" style="position:absolute;left:8993;top:8355;width:277;height:0" o:connectortype="straight"/>
-              <v:shape id="_x0000_s1050" type="#_x0000_t32" style="position:absolute;left:8993;top:8760;width:277;height:0" o:connectortype="straight"/>
+          <v:group id="_x0000_s1057" style="position:absolute;left:0;text-align:left;margin-left:190.45pt;margin-top:50.75pt;width:114.1pt;height:357.85pt;z-index:251687936" coordorigin="4482,2062" coordsize="2282,7157">
+            <v:shape id="_x0000_s1037" type="#_x0000_t202" style="position:absolute;left:4631;top:6114;width:1785;height:3105" o:regroupid="1" filled="f" stroked="f">
+              <v:textbox style="mso-next-textbox:#_x0000_s1037">
+                <w:txbxContent>
+                  <w:p>
+                    <w:pPr>
+                      <w:spacing w:line="300" w:lineRule="auto"/>
+                    </w:pPr>
+                    <w:r>
+                      <w:rPr>
+                        <w:rFonts w:hint="eastAsia"/>
+                      </w:rPr>
+                      <w:t xml:space="preserve">         0</w:t>
+                    </w:r>
+                  </w:p>
+                  <w:p>
+                    <w:pPr>
+                      <w:spacing w:line="300" w:lineRule="auto"/>
+                    </w:pPr>
+                    <w:r>
+                      <w:rPr>
+                        <w:rFonts w:hint="eastAsia"/>
+                      </w:rPr>
+                      <w:t xml:space="preserve">         20</w:t>
+                    </w:r>
+                  </w:p>
+                  <w:p>
+                    <w:pPr>
+                      <w:spacing w:line="300" w:lineRule="auto"/>
+                    </w:pPr>
+                    <w:r>
+                      <w:rPr>
+                        <w:rFonts w:hint="eastAsia"/>
+                      </w:rPr>
+                      <w:t xml:space="preserve">         40  </w:t>
+                    </w:r>
+                  </w:p>
+                  <w:p>
+                    <w:pPr>
+                      <w:spacing w:line="300" w:lineRule="auto"/>
+                    </w:pPr>
+                    <w:r>
+                      <w:rPr>
+                        <w:rFonts w:hint="eastAsia"/>
+                      </w:rPr>
+                      <w:t xml:space="preserve">         60</w:t>
+                    </w:r>
+                  </w:p>
+                  <w:p>
+                    <w:pPr>
+                      <w:spacing w:line="300" w:lineRule="auto"/>
+                    </w:pPr>
+                    <w:r>
+                      <w:rPr>
+                        <w:rFonts w:hint="eastAsia"/>
+                      </w:rPr>
+                      <w:t xml:space="preserve">         80</w:t>
+                    </w:r>
+                  </w:p>
+                  <w:p>
+                    <w:pPr>
+                      <w:spacing w:line="300" w:lineRule="auto"/>
+                    </w:pPr>
+                    <w:r>
+                      <w:rPr>
+                        <w:rFonts w:hint="eastAsia"/>
+                      </w:rPr>
+                      <w:t xml:space="preserve">         100</w:t>
+                    </w:r>
+                  </w:p>
+                </w:txbxContent>
+              </v:textbox>
+            </v:shape>
+            <v:shapetype id="_x0000_t32" coordsize="21600,21600" o:spt="32" o:oned="t" path="m,l21600,21600e" filled="f">
+              <v:path arrowok="t" fillok="f" o:connecttype="none"/>
+              <o:lock v:ext="edit" shapetype="t"/>
+            </v:shapetype>
+            <v:shape id="_x0000_s1044" type="#_x0000_t32" style="position:absolute;left:4904;top:6789;width:0;height:750" o:connectortype="straight" o:regroupid="1">
+              <v:stroke endarrow="block"/>
+            </v:shape>
+            <v:group id="_x0000_s1054" style="position:absolute;left:4482;top:2062;width:2282;height:6347" coordorigin="8143,2428" coordsize="2282,6347" o:regroupid="1">
+              <v:group id="_x0000_s1035" style="position:absolute;left:8143;top:2428;width:2282;height:4232" coordorigin="5518,2503" coordsize="2282,4022">
+                <v:group id="_x0000_s1033" style="position:absolute;left:5518;top:2503;width:2282;height:1269" coordorigin="5518,2503" coordsize="2282,1269">
+                  <v:shape id="_x0000_s1026" style="position:absolute;left:5518;top:2503;width:2087;height:1269" coordsize="2087,1269" path="m17,722c,677,220,614,317,527,414,440,497,284,602,197,707,110,760,4,947,2v187,-2,610,140,780,180c1897,222,1927,117,1967,242v40,125,120,523,,690c1847,1099,1504,1269,1247,1247,990,1225,627,879,422,797,217,715,34,767,17,722xe" fillcolor="#9d5a23" stroked="f">
+                    <v:path arrowok="t"/>
+                  </v:shape>
+                  <v:shape id="_x0000_s1027" type="#_x0000_t32" style="position:absolute;left:6780;top:2565;width:1;height:195;flip:y" o:connectortype="straight" strokecolor="white [3212]">
+                    <v:stroke endarrow="block"/>
+                  </v:shape>
+                  <v:shape id="_x0000_s1028" type="#_x0000_t32" style="position:absolute;left:6810;top:3480;width:1;height:210" o:connectortype="straight" strokecolor="white [3212]">
+                    <v:stroke endarrow="block"/>
+                  </v:shape>
+                  <v:shape id="_x0000_s1029" type="#_x0000_t202" style="position:absolute;left:5955;top:2667;width:1845;height:798" filled="f" stroked="f">
+                    <v:textbox style="mso-next-textbox:#_x0000_s1029">
+                      <w:txbxContent>
+                        <w:p>
+                          <w:pPr>
+                            <w:rPr>
+                              <w:b/>
+                              <w:color w:val="FFFFFF" w:themeColor="background1"/>
+                              <w:sz w:val="24"/>
+                              <w:szCs w:val="24"/>
+                            </w:rPr>
+                          </w:pPr>
+                          <w:r>
+                            <w:rPr>
+                              <w:rFonts w:hint="eastAsia"/>
+                              <w:b/>
+                              <w:color w:val="FFFFFF" w:themeColor="background1"/>
+                              <w:sz w:val="24"/>
+                              <w:szCs w:val="24"/>
+                            </w:rPr>
+                            <w:t xml:space="preserve">   </w:t>
+                          </w:r>
+                          <w:r>
+                            <w:rPr>
+                              <w:rFonts w:hint="eastAsia"/>
+                              <w:b/>
+                              <w:color w:val="FFFFFF" w:themeColor="background1"/>
+                              <w:sz w:val="24"/>
+                              <w:szCs w:val="24"/>
+                            </w:rPr>
+                            <w:t>Height</w:t>
+                          </w:r>
+                        </w:p>
+                        <w:p>
+                          <w:pPr>
+                            <w:rPr>
+                              <w:color w:val="FFFFFF" w:themeColor="background1"/>
+                              <w:szCs w:val="21"/>
+                            </w:rPr>
+                          </w:pPr>
+                          <w:r>
+                            <w:rPr>
+                              <w:color w:val="FFFFFF" w:themeColor="background1"/>
+                              <w:sz w:val="18"/>
+                              <w:szCs w:val="18"/>
+                            </w:rPr>
+                            <w:t>S</w:t>
+                          </w:r>
+                          <w:r>
+                            <w:rPr>
+                              <w:rFonts w:hint="eastAsia"/>
+                              <w:color w:val="FFFFFF" w:themeColor="background1"/>
+                              <w:sz w:val="18"/>
+                              <w:szCs w:val="18"/>
+                            </w:rPr>
+                            <w:t>hows</w:t>
+                          </w:r>
+                          <w:r>
+                            <w:rPr>
+                              <w:rFonts w:hint="eastAsia"/>
+                              <w:color w:val="FFFFFF" w:themeColor="background1"/>
+                              <w:sz w:val="18"/>
+                              <w:szCs w:val="18"/>
+                            </w:rPr>
+                            <w:t xml:space="preserve"> </w:t>
+                          </w:r>
+                          <w:r>
+                            <w:rPr>
+                              <w:rFonts w:hint="eastAsia"/>
+                              <w:color w:val="FFFFFF" w:themeColor="background1"/>
+                              <w:szCs w:val="21"/>
+                            </w:rPr>
+                            <w:t>event heat</w:t>
+                          </w:r>
+                        </w:p>
+                        <w:p>
+                          <w:pPr>
+                            <w:rPr>
+                              <w:color w:val="FFFFFF" w:themeColor="background1"/>
+                              <w:szCs w:val="21"/>
+                            </w:rPr>
+                          </w:pPr>
+                        </w:p>
+                      </w:txbxContent>
+                    </v:textbox>
+                  </v:shape>
+                </v:group>
+                <v:group id="_x0000_s1034" style="position:absolute;left:5533;top:3930;width:2072;height:2595" coordorigin="5533,3930" coordsize="2072,2595">
+                  <v:shape id="_x0000_s1032" type="#_x0000_t202" style="position:absolute;left:5533;top:3930;width:2028;height:2595" filled="f" stroked="f">
+                    <v:textbox style="mso-next-textbox:#_x0000_s1032">
+                      <w:txbxContent>
+                        <w:p>
+                          <w:pPr>
+                            <w:rPr>
+                              <w:b/>
+                              <w:sz w:val="24"/>
+                              <w:szCs w:val="24"/>
+                            </w:rPr>
+                          </w:pPr>
+                          <w:r>
+                            <w:rPr>
+                              <w:rFonts w:hint="eastAsia"/>
+                            </w:rPr>
+                            <w:t xml:space="preserve">      </w:t>
+                          </w:r>
+                          <w:r>
+                            <w:rPr>
+                              <w:rFonts w:hint="eastAsia"/>
+                              <w:b/>
+                              <w:sz w:val="24"/>
+                              <w:szCs w:val="24"/>
+                            </w:rPr>
+                            <w:t>Width</w:t>
+                          </w:r>
+                        </w:p>
+                        <w:p>
+                          <w:pPr>
+                            <w:rPr>
+                              <w:szCs w:val="21"/>
+                            </w:rPr>
+                          </w:pPr>
+                          <w:r>
+                            <w:rPr>
+                              <w:rFonts w:hint="eastAsia"/>
+                              <w:szCs w:val="21"/>
+                            </w:rPr>
+                            <w:t xml:space="preserve">   </w:t>
+                          </w:r>
+                          <w:r>
+                            <w:rPr>
+                              <w:szCs w:val="21"/>
+                            </w:rPr>
+                            <w:t>S</w:t>
+                          </w:r>
+                          <w:r>
+                            <w:rPr>
+                              <w:rFonts w:hint="eastAsia"/>
+                              <w:szCs w:val="21"/>
+                            </w:rPr>
+                            <w:t>hows</w:t>
+                          </w:r>
+                          <w:r>
+                            <w:rPr>
+                              <w:rFonts w:hint="eastAsia"/>
+                              <w:szCs w:val="21"/>
+                            </w:rPr>
+                            <w:t xml:space="preserve"> longevity</w:t>
+                          </w:r>
+                        </w:p>
+                        <w:p>
+                          <w:pPr>
+                            <w:rPr>
+                              <w:szCs w:val="21"/>
+                            </w:rPr>
+                          </w:pPr>
+                        </w:p>
+                        <w:p>
+                          <w:pPr>
+                            <w:rPr>
+                              <w:szCs w:val="21"/>
+                            </w:rPr>
+                          </w:pPr>
+                        </w:p>
+                        <w:p>
+                          <w:pPr>
+                            <w:rPr>
+                              <w:szCs w:val="21"/>
+                            </w:rPr>
+                          </w:pPr>
+                          <w:r>
+                            <w:rPr>
+                              <w:rFonts w:hint="eastAsia"/>
+                              <w:szCs w:val="21"/>
+                            </w:rPr>
+                            <w:t xml:space="preserve">The </w:t>
+                          </w:r>
+                          <w:r>
+                            <w:rPr>
+                              <w:rFonts w:hint="eastAsia"/>
+                              <w:b/>
+                              <w:sz w:val="24"/>
+                              <w:szCs w:val="24"/>
+                            </w:rPr>
+                            <w:t>area</w:t>
+                          </w:r>
+                          <w:r>
+                            <w:rPr>
+                              <w:rFonts w:hint="eastAsia"/>
+                              <w:szCs w:val="21"/>
+                            </w:rPr>
+                            <w:t xml:space="preserve"> of the shape (and its</w:t>
+                          </w:r>
+                          <w:r>
+                            <w:rPr>
+                              <w:rFonts w:hint="eastAsia"/>
+                              <w:b/>
+                              <w:sz w:val="24"/>
+                              <w:szCs w:val="24"/>
+                            </w:rPr>
+                            <w:t xml:space="preserve"> color</w:t>
+                          </w:r>
+                          <w:r>
+                            <w:rPr>
+                              <w:rFonts w:hint="eastAsia"/>
+                              <w:szCs w:val="21"/>
+                            </w:rPr>
+                            <w:t>) corresponds to the event</w:t>
+                          </w:r>
+                          <w:r>
+                            <w:rPr>
+                              <w:szCs w:val="21"/>
+                            </w:rPr>
+                            <w:t>’</w:t>
+                          </w:r>
+                          <w:r>
+                            <w:rPr>
+                              <w:rFonts w:hint="eastAsia"/>
+                              <w:szCs w:val="21"/>
+                            </w:rPr>
+                            <w:t>s heat</w:t>
+                          </w:r>
+                        </w:p>
+                      </w:txbxContent>
+                    </v:textbox>
+                  </v:shape>
+                  <v:shape id="_x0000_s1030" type="#_x0000_t32" style="position:absolute;left:5533;top:4185;width:692;height:1;flip:x" o:connectortype="straight">
+                    <v:stroke endarrow="block"/>
+                  </v:shape>
+                  <v:shape id="_x0000_s1031" type="#_x0000_t32" style="position:absolute;left:6901;top:4186;width:704;height:0" o:connectortype="straight">
+                    <v:stroke endarrow="block"/>
+                  </v:shape>
+                </v:group>
+              </v:group>
+              <v:group id="_x0000_s1052" style="position:absolute;left:8835;top:6675;width:435;height:2100" coordorigin="8835,6675" coordsize="435,2100">
+                <v:group id="_x0000_s1043" style="position:absolute;left:8835;top:6675;width:143;height:2100" coordorigin="9255,6675" coordsize="143,2100">
+                  <v:rect id="_x0000_s1038" style="position:absolute;left:9255;top:6675;width:143;height:420" fillcolor="#cd5c5c" stroked="f"/>
+                  <v:rect id="_x0000_s1039" style="position:absolute;left:9255;top:7095;width:143;height:420" fillcolor="#f28917" stroked="f"/>
+                  <v:rect id="_x0000_s1040" style="position:absolute;left:9255;top:7515;width:143;height:420" fillcolor="#be4978" stroked="f"/>
+                  <v:rect id="_x0000_s1041" style="position:absolute;left:9255;top:7935;width:143;height:420" fillcolor="#9b1fb7" stroked="f"/>
+                  <v:rect id="_x0000_s1042" style="position:absolute;left:9255;top:8355;width:143;height:420" fillcolor="#b43d8b" stroked="f"/>
+                </v:group>
+                <v:group id="_x0000_s1051" style="position:absolute;left:8993;top:6690;width:277;height:2070" coordorigin="8993,6690" coordsize="277,2070">
+                  <v:shape id="_x0000_s1045" type="#_x0000_t32" style="position:absolute;left:8993;top:6690;width:277;height:0" o:connectortype="straight"/>
+                  <v:shape id="_x0000_s1046" type="#_x0000_t32" style="position:absolute;left:8993;top:7080;width:277;height:0" o:connectortype="straight"/>
+                  <v:shape id="_x0000_s1047" type="#_x0000_t32" style="position:absolute;left:8993;top:7500;width:277;height:0" o:connectortype="straight"/>
+                  <v:shape id="_x0000_s1048" type="#_x0000_t32" style="position:absolute;left:8993;top:7920;width:277;height:0" o:connectortype="straight"/>
+                  <v:shape id="_x0000_s1049" type="#_x0000_t32" style="position:absolute;left:8993;top:8355;width:277;height:0" o:connectortype="straight"/>
+                  <v:shape id="_x0000_s1050" type="#_x0000_t32" style="position:absolute;left:8993;top:8760;width:277;height:0" o:connectortype="straight"/>
+                </v:group>
+              </v:group>
             </v:group>
           </v:group>
-        </w:pict>
-      </w:r>
-      <w:r>
-        <w:rPr>
-          <w:noProof/>
-        </w:rPr>
-        <w:pict>
-          <v:shape id="_x0000_s1044" type="#_x0000_t32" style="position:absolute;left:0;text-align:left;margin-left:338.25pt;margin-top:176.55pt;width:0;height:37.5pt;z-index:251673600" o:connectortype="straight">
-            <v:stroke endarrow="block"/>
-          </v:shape>
-        </w:pict>
-      </w:r>
-      <w:r>
-        <w:rPr>
-          <w:noProof/>
-        </w:rPr>
-        <w:pict>
-          <v:shape id="_x0000_s1037" type="#_x0000_t202" style="position:absolute;left:0;text-align:left;margin-left:324.6pt;margin-top:142.8pt;width:89.25pt;height:155.25pt;z-index:251666432" filled="f" stroked="f">
-            <v:textbox>
-              <w:txbxContent>
-                <w:p>
-                  <w:pPr>
-                    <w:spacing w:line="300" w:lineRule="auto"/>
-                    <w:rPr>
-                      <w:rFonts w:hint="eastAsia"/>
-                    </w:rPr>
-                  </w:pPr>
-                  <w:r>
-                    <w:rPr>
-                      <w:rFonts w:hint="eastAsia"/>
-                    </w:rPr>
-                    <w:t xml:space="preserve">         0</w:t>
-                  </w:r>
-                </w:p>
-                <w:p>
-                  <w:pPr>
-                    <w:spacing w:line="300" w:lineRule="auto"/>
-                    <w:rPr>
-                      <w:rFonts w:hint="eastAsia"/>
-                    </w:rPr>
-                  </w:pPr>
-                  <w:r>
-                    <w:rPr>
-                      <w:rFonts w:hint="eastAsia"/>
-                    </w:rPr>
-                    <w:t xml:space="preserve">         20</w:t>
-                  </w:r>
-                </w:p>
-                <w:p>
-                  <w:pPr>
-                    <w:spacing w:line="300" w:lineRule="auto"/>
-                    <w:rPr>
-                      <w:rFonts w:hint="eastAsia"/>
-                    </w:rPr>
-                  </w:pPr>
-                  <w:r>
-                    <w:rPr>
-                      <w:rFonts w:hint="eastAsia"/>
-                    </w:rPr>
-                    <w:t xml:space="preserve">         40  </w:t>
-                  </w:r>
-                </w:p>
-                <w:p>
-                  <w:pPr>
-                    <w:spacing w:line="300" w:lineRule="auto"/>
-                    <w:rPr>
-                      <w:rFonts w:hint="eastAsia"/>
-                    </w:rPr>
-                  </w:pPr>
-                  <w:r>
-                    <w:rPr>
-                      <w:rFonts w:hint="eastAsia"/>
-                    </w:rPr>
-                    <w:t xml:space="preserve">         60</w:t>
-                  </w:r>
-                </w:p>
-                <w:p>
-                  <w:pPr>
-                    <w:spacing w:line="300" w:lineRule="auto"/>
-                    <w:rPr>
-                      <w:rFonts w:hint="eastAsia"/>
-                    </w:rPr>
-                  </w:pPr>
-                  <w:r>
-                    <w:rPr>
-                      <w:rFonts w:hint="eastAsia"/>
-                    </w:rPr>
-                    <w:t xml:space="preserve">         80</w:t>
-                  </w:r>
-                </w:p>
-                <w:p>
-                  <w:pPr>
-                    <w:spacing w:line="300" w:lineRule="auto"/>
-                  </w:pPr>
-                  <w:r>
-                    <w:rPr>
-                      <w:rFonts w:hint="eastAsia"/>
-                    </w:rPr>
-                    <w:t xml:space="preserve">         100</w:t>
-                  </w:r>
-                </w:p>
-              </w:txbxContent>
-            </v:textbox>
-          </v:shape>
         </w:pict>
       </w:r>
     </w:p>

</xml_diff>

<commit_message>
a new streamgraph edition which makes the line pointing to repreimg moves according to the mouse
</commit_message>
<xml_diff>
--- a/img/legend.docx
+++ b/img/legend.docx
@@ -63,6 +63,356 @@
       </w:r>
     </w:p>
     <w:p>
+      <w:r>
+        <w:rPr>
+          <w:noProof/>
+        </w:rPr>
+        <w:pict>
+          <v:group id="_x0000_s1088" style="position:absolute;left:0;text-align:left;margin-left:-41.2pt;margin-top:217.8pt;width:89.25pt;height:155.25pt;z-index:251700224" coordorigin="1527,6243" coordsize="1785,3105">
+            <v:shape id="_x0000_s1061" type="#_x0000_t202" style="position:absolute;left:1527;top:6243;width:1785;height:3105" o:regroupid="2" filled="f" stroked="f">
+              <v:textbox style="mso-next-textbox:#_x0000_s1061">
+                <w:txbxContent>
+                  <w:p>
+                    <w:pPr>
+                      <w:spacing w:line="300" w:lineRule="auto"/>
+                    </w:pPr>
+                    <w:r>
+                      <w:rPr>
+                        <w:rFonts w:hint="eastAsia"/>
+                      </w:rPr>
+                      <w:t xml:space="preserve">         0</w:t>
+                    </w:r>
+                  </w:p>
+                  <w:p>
+                    <w:pPr>
+                      <w:spacing w:line="300" w:lineRule="auto"/>
+                    </w:pPr>
+                    <w:r>
+                      <w:rPr>
+                        <w:rFonts w:hint="eastAsia"/>
+                      </w:rPr>
+                      <w:t xml:space="preserve">         20</w:t>
+                    </w:r>
+                  </w:p>
+                  <w:p>
+                    <w:pPr>
+                      <w:spacing w:line="300" w:lineRule="auto"/>
+                    </w:pPr>
+                    <w:r>
+                      <w:rPr>
+                        <w:rFonts w:hint="eastAsia"/>
+                      </w:rPr>
+                      <w:t xml:space="preserve">         40  </w:t>
+                    </w:r>
+                  </w:p>
+                  <w:p>
+                    <w:pPr>
+                      <w:spacing w:line="300" w:lineRule="auto"/>
+                    </w:pPr>
+                    <w:r>
+                      <w:rPr>
+                        <w:rFonts w:hint="eastAsia"/>
+                      </w:rPr>
+                      <w:t xml:space="preserve">         60</w:t>
+                    </w:r>
+                  </w:p>
+                  <w:p>
+                    <w:pPr>
+                      <w:spacing w:line="300" w:lineRule="auto"/>
+                    </w:pPr>
+                    <w:r>
+                      <w:rPr>
+                        <w:rFonts w:hint="eastAsia"/>
+                      </w:rPr>
+                      <w:t xml:space="preserve">         80</w:t>
+                    </w:r>
+                  </w:p>
+                  <w:p>
+                    <w:pPr>
+                      <w:spacing w:line="300" w:lineRule="auto"/>
+                    </w:pPr>
+                    <w:r>
+                      <w:rPr>
+                        <w:rFonts w:hint="eastAsia"/>
+                      </w:rPr>
+                      <w:t xml:space="preserve">         100</w:t>
+                    </w:r>
+                  </w:p>
+                </w:txbxContent>
+              </v:textbox>
+            </v:shape>
+            <v:shapetype id="_x0000_t32" coordsize="21600,21600" o:spt="32" o:oned="t" path="m,l21600,21600e" filled="f">
+              <v:path arrowok="t" fillok="f" o:connecttype="none"/>
+              <o:lock v:ext="edit" shapetype="t"/>
+            </v:shapetype>
+            <v:shape id="_x0000_s1062" type="#_x0000_t32" style="position:absolute;left:1800;top:6918;width:0;height:750" o:connectortype="straight" o:regroupid="2">
+              <v:stroke endarrow="block"/>
+            </v:shape>
+            <v:group id="_x0000_s1074" style="position:absolute;left:2070;top:6438;width:435;height:2100" coordorigin="8835,6675" coordsize="435,2100" o:regroupid="3">
+              <v:group id="_x0000_s1075" style="position:absolute;left:8835;top:6675;width:143;height:2100" coordorigin="9255,6675" coordsize="143,2100">
+                <v:rect id="_x0000_s1076" style="position:absolute;left:9255;top:6675;width:143;height:420" fillcolor="#cd5c5c" stroked="f"/>
+                <v:rect id="_x0000_s1077" style="position:absolute;left:9255;top:7095;width:143;height:420" fillcolor="#f28917" stroked="f"/>
+                <v:rect id="_x0000_s1078" style="position:absolute;left:9255;top:7515;width:143;height:420" fillcolor="#be4978" stroked="f"/>
+                <v:rect id="_x0000_s1079" style="position:absolute;left:9255;top:7935;width:143;height:420" fillcolor="#9b1fb7" stroked="f"/>
+                <v:rect id="_x0000_s1080" style="position:absolute;left:9255;top:8355;width:143;height:420" fillcolor="#b43d8b" stroked="f"/>
+              </v:group>
+              <v:group id="_x0000_s1081" style="position:absolute;left:8993;top:6690;width:277;height:2070" coordorigin="8993,6690" coordsize="277,2070">
+                <v:shape id="_x0000_s1082" type="#_x0000_t32" style="position:absolute;left:8993;top:6690;width:277;height:0" o:connectortype="straight"/>
+                <v:shape id="_x0000_s1083" type="#_x0000_t32" style="position:absolute;left:8993;top:7080;width:277;height:0" o:connectortype="straight"/>
+                <v:shape id="_x0000_s1084" type="#_x0000_t32" style="position:absolute;left:8993;top:7500;width:277;height:0" o:connectortype="straight"/>
+                <v:shape id="_x0000_s1085" type="#_x0000_t32" style="position:absolute;left:8993;top:7920;width:277;height:0" o:connectortype="straight"/>
+                <v:shape id="_x0000_s1086" type="#_x0000_t32" style="position:absolute;left:8993;top:8355;width:277;height:0" o:connectortype="straight"/>
+                <v:shape id="_x0000_s1087" type="#_x0000_t32" style="position:absolute;left:8993;top:8760;width:277;height:0" o:connectortype="straight"/>
+              </v:group>
+            </v:group>
+          </v:group>
+        </w:pict>
+      </w:r>
+      <w:r>
+        <w:rPr>
+          <w:noProof/>
+        </w:rPr>
+        <w:pict>
+          <v:group id="_x0000_s1064" style="position:absolute;left:0;text-align:left;margin-left:28.65pt;margin-top:188.15pt;width:114.1pt;height:211.6pt;z-index:251698176" coordorigin="5518,2503" coordsize="2282,4022" o:regroupid="3">
+            <v:group id="_x0000_s1065" style="position:absolute;left:5518;top:2503;width:2282;height:1269" coordorigin="5518,2503" coordsize="2282,1269">
+              <v:shape id="_x0000_s1066" style="position:absolute;left:5518;top:2503;width:2087;height:1269" coordsize="2087,1269" path="m17,722c,677,220,614,317,527,414,440,497,284,602,197,707,110,760,4,947,2v187,-2,610,140,780,180c1897,222,1927,117,1967,242v40,125,120,523,,690c1847,1099,1504,1269,1247,1247,990,1225,627,879,422,797,217,715,34,767,17,722xe" fillcolor="#9d5a23" stroked="f">
+                <v:path arrowok="t"/>
+              </v:shape>
+              <v:shape id="_x0000_s1067" type="#_x0000_t32" style="position:absolute;left:6780;top:2565;width:1;height:195;flip:y" o:connectortype="straight" strokecolor="white [3212]">
+                <v:stroke endarrow="block"/>
+              </v:shape>
+              <v:shape id="_x0000_s1068" type="#_x0000_t32" style="position:absolute;left:6810;top:3480;width:1;height:210" o:connectortype="straight" strokecolor="white [3212]">
+                <v:stroke endarrow="block"/>
+              </v:shape>
+              <v:shape id="_x0000_s1069" type="#_x0000_t202" style="position:absolute;left:5955;top:2667;width:1845;height:798" filled="f" stroked="f">
+                <v:textbox style="mso-next-textbox:#_x0000_s1069">
+                  <w:txbxContent>
+                    <w:p>
+                      <w:pPr>
+                        <w:rPr>
+                          <w:b/>
+                          <w:color w:val="FFFFFF" w:themeColor="background1"/>
+                          <w:sz w:val="24"/>
+                          <w:szCs w:val="24"/>
+                        </w:rPr>
+                      </w:pPr>
+                      <w:r>
+                        <w:rPr>
+                          <w:rFonts w:hint="eastAsia"/>
+                          <w:b/>
+                          <w:color w:val="FFFFFF" w:themeColor="background1"/>
+                          <w:sz w:val="24"/>
+                          <w:szCs w:val="24"/>
+                        </w:rPr>
+                        <w:t xml:space="preserve">   </w:t>
+                      </w:r>
+                      <w:r>
+                        <w:rPr>
+                          <w:rFonts w:hint="eastAsia"/>
+                          <w:b/>
+                          <w:color w:val="FFFFFF" w:themeColor="background1"/>
+                          <w:sz w:val="24"/>
+                          <w:szCs w:val="24"/>
+                        </w:rPr>
+                        <w:t>Height</w:t>
+                      </w:r>
+                    </w:p>
+                    <w:p>
+                      <w:pPr>
+                        <w:rPr>
+                          <w:color w:val="FFFFFF" w:themeColor="background1"/>
+                          <w:szCs w:val="21"/>
+                        </w:rPr>
+                      </w:pPr>
+                      <w:r>
+                        <w:rPr>
+                          <w:color w:val="FFFFFF" w:themeColor="background1"/>
+                          <w:sz w:val="18"/>
+                          <w:szCs w:val="18"/>
+                        </w:rPr>
+                        <w:t>S</w:t>
+                      </w:r>
+                      <w:r>
+                        <w:rPr>
+                          <w:rFonts w:hint="eastAsia"/>
+                          <w:color w:val="FFFFFF" w:themeColor="background1"/>
+                          <w:sz w:val="18"/>
+                          <w:szCs w:val="18"/>
+                        </w:rPr>
+                        <w:t>hows</w:t>
+                      </w:r>
+                      <w:r>
+                        <w:rPr>
+                          <w:rFonts w:hint="eastAsia"/>
+                          <w:color w:val="FFFFFF" w:themeColor="background1"/>
+                          <w:sz w:val="18"/>
+                          <w:szCs w:val="18"/>
+                        </w:rPr>
+                        <w:t xml:space="preserve"> </w:t>
+                      </w:r>
+                      <w:r>
+                        <w:rPr>
+                          <w:rFonts w:hint="eastAsia"/>
+                          <w:color w:val="FFFFFF" w:themeColor="background1"/>
+                          <w:szCs w:val="21"/>
+                        </w:rPr>
+                        <w:t>event heat</w:t>
+                      </w:r>
+                    </w:p>
+                    <w:p>
+                      <w:pPr>
+                        <w:rPr>
+                          <w:color w:val="FFFFFF" w:themeColor="background1"/>
+                          <w:szCs w:val="21"/>
+                        </w:rPr>
+                      </w:pPr>
+                    </w:p>
+                  </w:txbxContent>
+                </v:textbox>
+              </v:shape>
+            </v:group>
+            <v:group id="_x0000_s1070" style="position:absolute;left:5533;top:3930;width:2072;height:2595" coordorigin="5533,3930" coordsize="2072,2595">
+              <v:shape id="_x0000_s1071" type="#_x0000_t202" style="position:absolute;left:5533;top:3930;width:2028;height:2595" filled="f" stroked="f">
+                <v:textbox style="mso-next-textbox:#_x0000_s1071">
+                  <w:txbxContent>
+                    <w:p>
+                      <w:pPr>
+                        <w:rPr>
+                          <w:b/>
+                          <w:sz w:val="24"/>
+                          <w:szCs w:val="24"/>
+                        </w:rPr>
+                      </w:pPr>
+                      <w:r>
+                        <w:rPr>
+                          <w:rFonts w:hint="eastAsia"/>
+                        </w:rPr>
+                        <w:t xml:space="preserve">      </w:t>
+                      </w:r>
+                      <w:r>
+                        <w:rPr>
+                          <w:rFonts w:hint="eastAsia"/>
+                          <w:b/>
+                          <w:sz w:val="24"/>
+                          <w:szCs w:val="24"/>
+                        </w:rPr>
+                        <w:t>Width</w:t>
+                      </w:r>
+                    </w:p>
+                    <w:p>
+                      <w:pPr>
+                        <w:rPr>
+                          <w:rFonts w:hint="eastAsia"/>
+                          <w:szCs w:val="21"/>
+                        </w:rPr>
+                      </w:pPr>
+                      <w:r>
+                        <w:rPr>
+                          <w:rFonts w:hint="eastAsia"/>
+                          <w:szCs w:val="21"/>
+                        </w:rPr>
+                        <w:t xml:space="preserve">   </w:t>
+                      </w:r>
+                      <w:r>
+                        <w:rPr>
+                          <w:szCs w:val="21"/>
+                        </w:rPr>
+                        <w:t>S</w:t>
+                      </w:r>
+                      <w:r>
+                        <w:rPr>
+                          <w:rFonts w:hint="eastAsia"/>
+                          <w:szCs w:val="21"/>
+                        </w:rPr>
+                        <w:t>hows</w:t>
+                      </w:r>
+                      <w:r>
+                        <w:rPr>
+                          <w:rFonts w:hint="eastAsia"/>
+                          <w:szCs w:val="21"/>
+                        </w:rPr>
+                        <w:t xml:space="preserve"> longevity</w:t>
+                      </w:r>
+                    </w:p>
+                    <w:p>
+                      <w:pPr>
+                        <w:rPr>
+                          <w:szCs w:val="21"/>
+                        </w:rPr>
+                      </w:pPr>
+                    </w:p>
+                    <w:p>
+                      <w:pPr>
+                        <w:rPr>
+                          <w:szCs w:val="21"/>
+                        </w:rPr>
+                      </w:pPr>
+                      <w:r>
+                        <w:rPr>
+                          <w:rFonts w:hint="eastAsia"/>
+                          <w:szCs w:val="21"/>
+                        </w:rPr>
+                        <w:t xml:space="preserve">The </w:t>
+                      </w:r>
+                      <w:r>
+                        <w:rPr>
+                          <w:rFonts w:hint="eastAsia"/>
+                          <w:b/>
+                          <w:sz w:val="24"/>
+                          <w:szCs w:val="24"/>
+                        </w:rPr>
+                        <w:t>area</w:t>
+                      </w:r>
+                      <w:r>
+                        <w:rPr>
+                          <w:rFonts w:hint="eastAsia"/>
+                          <w:szCs w:val="21"/>
+                        </w:rPr>
+                        <w:t xml:space="preserve"> of the shape (and its</w:t>
+                      </w:r>
+                      <w:r>
+                        <w:rPr>
+                          <w:rFonts w:hint="eastAsia"/>
+                          <w:b/>
+                          <w:sz w:val="24"/>
+                          <w:szCs w:val="24"/>
+                        </w:rPr>
+                        <w:t xml:space="preserve"> color</w:t>
+                      </w:r>
+                      <w:r>
+                        <w:rPr>
+                          <w:rFonts w:hint="eastAsia"/>
+                          <w:szCs w:val="21"/>
+                        </w:rPr>
+                        <w:t>) corresponds to the event</w:t>
+                      </w:r>
+                      <w:r>
+                        <w:rPr>
+                          <w:szCs w:val="21"/>
+                        </w:rPr>
+                        <w:t>’</w:t>
+                      </w:r>
+                      <w:r>
+                        <w:rPr>
+                          <w:rFonts w:hint="eastAsia"/>
+                          <w:szCs w:val="21"/>
+                        </w:rPr>
+                        <w:t>s heat</w:t>
+                      </w:r>
+                    </w:p>
+                  </w:txbxContent>
+                </v:textbox>
+              </v:shape>
+              <v:shape id="_x0000_s1072" type="#_x0000_t32" style="position:absolute;left:5533;top:4185;width:692;height:1;flip:x" o:connectortype="straight">
+                <v:stroke endarrow="block"/>
+              </v:shape>
+              <v:shape id="_x0000_s1073" type="#_x0000_t32" style="position:absolute;left:6901;top:4186;width:704;height:0" o:connectortype="straight">
+                <v:stroke endarrow="block"/>
+              </v:shape>
+            </v:group>
+          </v:group>
+        </w:pict>
+      </w:r>
       <w:r>
         <w:rPr>
           <w:noProof/>
@@ -141,10 +491,6 @@
                 </w:txbxContent>
               </v:textbox>
             </v:shape>
-            <v:shapetype id="_x0000_t32" coordsize="21600,21600" o:spt="32" o:oned="t" path="m,l21600,21600e" filled="f">
-              <v:path arrowok="t" fillok="f" o:connecttype="none"/>
-              <o:lock v:ext="edit" shapetype="t"/>
-            </v:shapetype>
             <v:shape id="_x0000_s1044" type="#_x0000_t32" style="position:absolute;left:4904;top:6789;width:0;height:750" o:connectortype="straight" o:regroupid="1">
               <v:stroke endarrow="block"/>
             </v:shape>
@@ -278,6 +624,7 @@
                         <w:p>
                           <w:pPr>
                             <w:rPr>
+                              <w:rFonts w:hint="eastAsia"/>
                               <w:szCs w:val="21"/>
                             </w:rPr>
                           </w:pPr>
@@ -308,13 +655,6 @@
                             </w:rPr>
                             <w:t xml:space="preserve"> longevity</w:t>
                           </w:r>
-                        </w:p>
-                        <w:p>
-                          <w:pPr>
-                            <w:rPr>
-                              <w:szCs w:val="21"/>
-                            </w:rPr>
-                          </w:pPr>
                         </w:p>
                         <w:p>
                           <w:pPr>

</xml_diff>